<commit_message>
DDB Diseño del proyecto PCG
</commit_message>
<xml_diff>
--- a/Bases de datos distribuida/1er Bimestre/Diseño del proyecto - MER - Modelo Relacional (PCG).docx
+++ b/Bases de datos distribuida/1er Bimestre/Diseño del proyecto - MER - Modelo Relacional (PCG).docx
@@ -77,13 +77,7 @@
         <w:rPr>
           <w:rFonts w:ascii="Calibri" w:hAnsi="Calibri" w:cs="Calibri"/>
         </w:rPr>
-        <w:t xml:space="preserve"> </w:t>
-      </w:r>
-      <w:r>
-        <w:rPr>
-          <w:rFonts w:ascii="Calibri" w:hAnsi="Calibri" w:cs="Calibri"/>
-        </w:rPr>
-        <w:t>8</w:t>
+        <w:t xml:space="preserve"> 8</w:t>
       </w:r>
     </w:p>
     <w:p>
@@ -127,13 +121,7 @@
         <w:rPr>
           <w:rFonts w:ascii="Calibri" w:hAnsi="Calibri" w:cs="Calibri"/>
         </w:rPr>
-        <w:t>Luis Enrique Pérez Señalin</w:t>
-      </w:r>
-      <w:r>
-        <w:rPr>
-          <w:rFonts w:ascii="Calibri" w:hAnsi="Calibri" w:cs="Calibri"/>
-        </w:rPr>
-        <w:t>.</w:t>
+        <w:t>Luis Enrique Pérez Señalin.</w:t>
       </w:r>
     </w:p>
     <w:p>
@@ -1727,6 +1715,199 @@
         <w:jc w:val="both"/>
         <w:rPr>
           <w:rFonts w:ascii="Calibri" w:hAnsi="Calibri" w:cs="Calibri"/>
+        </w:rPr>
+      </w:pPr>
+    </w:p>
+    <w:p>
+      <w:pPr>
+        <w:pStyle w:val="Sinespaciado"/>
+        <w:jc w:val="both"/>
+        <w:rPr>
+          <w:rFonts w:ascii="Calibri" w:hAnsi="Calibri" w:cs="Calibri"/>
+          <w:sz w:val="28"/>
+          <w:szCs w:val="28"/>
+        </w:rPr>
+      </w:pPr>
+      <w:r>
+        <w:rPr>
+          <w:rFonts w:ascii="Calibri" w:hAnsi="Calibri" w:cs="Calibri"/>
+          <w:b/>
+          <w:sz w:val="28"/>
+          <w:szCs w:val="28"/>
+        </w:rPr>
+        <w:lastRenderedPageBreak/>
+        <w:t>Conclusiones y recomendaciones:</w:t>
+      </w:r>
+      <w:r>
+        <w:rPr>
+          <w:rFonts w:ascii="Calibri" w:hAnsi="Calibri" w:cs="Calibri"/>
+          <w:sz w:val="28"/>
+          <w:szCs w:val="28"/>
+        </w:rPr>
+        <w:t xml:space="preserve"> </w:t>
+      </w:r>
+    </w:p>
+    <w:p>
+      <w:pPr>
+        <w:pStyle w:val="Sinespaciado"/>
+        <w:jc w:val="both"/>
+        <w:rPr>
+          <w:rFonts w:ascii="Calibri" w:hAnsi="Calibri" w:cs="Calibri"/>
+        </w:rPr>
+      </w:pPr>
+    </w:p>
+    <w:p>
+      <w:pPr>
+        <w:pStyle w:val="Sinespaciado"/>
+        <w:numPr>
+          <w:ilvl w:val="0"/>
+          <w:numId w:val="9"/>
+        </w:numPr>
+        <w:jc w:val="both"/>
+        <w:rPr>
+          <w:rFonts w:ascii="Calibri" w:hAnsi="Calibri" w:cs="Calibri"/>
+        </w:rPr>
+      </w:pPr>
+      <w:r>
+        <w:rPr>
+          <w:rFonts w:ascii="Calibri" w:hAnsi="Calibri" w:cs="Calibri"/>
+        </w:rPr>
+        <w:t>En el proceso de abstracción de la biblioteca universitaria, que cuenta con dos sedes, se logró un diseño efectivo del modelo entidad-relación, el cual incluye seis entidades clave (Biblioteca, Libro, Inventario, Usuario, Alquiler y Proveedor). Este modelo detalla los atributos de cada entidad y establece las relaciones entre ellas, proporcionando una base sólida para el diseño posterior del modelo lógico.</w:t>
+      </w:r>
+    </w:p>
+    <w:p>
+      <w:pPr>
+        <w:pStyle w:val="Sinespaciado"/>
+        <w:numPr>
+          <w:ilvl w:val="0"/>
+          <w:numId w:val="9"/>
+        </w:numPr>
+        <w:jc w:val="both"/>
+        <w:rPr>
+          <w:rFonts w:ascii="Calibri" w:hAnsi="Calibri" w:cs="Calibri"/>
+        </w:rPr>
+      </w:pPr>
+      <w:r>
+        <w:rPr>
+          <w:rFonts w:ascii="Calibri" w:hAnsi="Calibri" w:cs="Calibri"/>
+        </w:rPr>
+        <w:t>La transformación del modelo entidad-relación (MER) al modelo lógico (Grafo Relacional) nos permitió obtener una estructura clara y eficiente para gestionar la información de la biblioteca. Además, proporciona la flexibilidad necesaria para realizar consultas que incluyan información de cada una de las entidades, facilitando la recuperación de datos y la gestión de inventarios, usuarios y alquileres.</w:t>
+      </w:r>
+    </w:p>
+    <w:p>
+      <w:pPr>
+        <w:pStyle w:val="Sinespaciado"/>
+        <w:numPr>
+          <w:ilvl w:val="0"/>
+          <w:numId w:val="9"/>
+        </w:numPr>
+        <w:jc w:val="both"/>
+        <w:rPr>
+          <w:rFonts w:ascii="Calibri" w:hAnsi="Calibri" w:cs="Calibri"/>
+        </w:rPr>
+      </w:pPr>
+      <w:r>
+        <w:rPr>
+          <w:rFonts w:ascii="Calibri" w:hAnsi="Calibri" w:cs="Calibri"/>
+        </w:rPr>
+        <w:t>Se recomienda mantener la integridad referencial en la base de datos, definiendo de manera clara las claves foráneas para evitar inconsistencias en los datos. Esto es especialmente importante en el contexto de los registros de inventario y alquileres entre las distintas sedes de la biblioteca.</w:t>
+      </w:r>
+    </w:p>
+    <w:p>
+      <w:pPr>
+        <w:pStyle w:val="Sinespaciado"/>
+        <w:jc w:val="both"/>
+        <w:rPr>
+          <w:rFonts w:ascii="Calibri" w:hAnsi="Calibri" w:cs="Calibri"/>
+          <w:b/>
+          <w:sz w:val="28"/>
+          <w:szCs w:val="28"/>
+        </w:rPr>
+      </w:pPr>
+    </w:p>
+    <w:p>
+      <w:pPr>
+        <w:pStyle w:val="Sinespaciado"/>
+        <w:jc w:val="both"/>
+        <w:rPr>
+          <w:rFonts w:ascii="Calibri" w:hAnsi="Calibri" w:cs="Calibri"/>
+          <w:b/>
+          <w:sz w:val="28"/>
+          <w:szCs w:val="28"/>
+        </w:rPr>
+      </w:pPr>
+    </w:p>
+    <w:p>
+      <w:pPr>
+        <w:pStyle w:val="Sinespaciado"/>
+        <w:jc w:val="both"/>
+        <w:rPr>
+          <w:rFonts w:ascii="Calibri" w:hAnsi="Calibri" w:cs="Calibri"/>
+          <w:b/>
+          <w:sz w:val="28"/>
+          <w:szCs w:val="28"/>
+        </w:rPr>
+      </w:pPr>
+      <w:r>
+        <w:rPr>
+          <w:rFonts w:ascii="Calibri" w:hAnsi="Calibri" w:cs="Calibri"/>
+          <w:b/>
+          <w:sz w:val="28"/>
+          <w:szCs w:val="28"/>
+        </w:rPr>
+        <w:t>Contribución:</w:t>
+      </w:r>
+    </w:p>
+    <w:p>
+      <w:pPr>
+        <w:pStyle w:val="Sinespaciado"/>
+        <w:jc w:val="both"/>
+        <w:rPr>
+          <w:rFonts w:ascii="Calibri" w:hAnsi="Calibri" w:cs="Calibri"/>
+          <w:bCs/>
+        </w:rPr>
+      </w:pPr>
+      <w:r>
+        <w:rPr>
+          <w:rFonts w:ascii="Calibri" w:hAnsi="Calibri" w:cs="Calibri"/>
+          <w:bCs/>
+        </w:rPr>
+        <w:t>Los tres miembros del equipo participaron activamente en el desarrollo del laboratorio con respecto al diseño del proyecto MER, de forma equitativa para alcanzar el éxito del proyecto.</w:t>
+      </w:r>
+    </w:p>
+    <w:p>
+      <w:pPr>
+        <w:pStyle w:val="Sinespaciado"/>
+        <w:jc w:val="both"/>
+        <w:rPr>
+          <w:rFonts w:ascii="Calibri" w:hAnsi="Calibri" w:cs="Calibri"/>
+        </w:rPr>
+      </w:pPr>
+    </w:p>
+    <w:p>
+      <w:pPr>
+        <w:pStyle w:val="Sinespaciado"/>
+        <w:jc w:val="both"/>
+        <w:rPr>
+          <w:rFonts w:ascii="Calibri" w:hAnsi="Calibri" w:cs="Calibri"/>
+        </w:rPr>
+      </w:pPr>
+    </w:p>
+    <w:p>
+      <w:pPr>
+        <w:pStyle w:val="Sinespaciado"/>
+        <w:jc w:val="both"/>
+        <w:rPr>
+          <w:rFonts w:ascii="Calibri" w:hAnsi="Calibri" w:cs="Calibri"/>
+        </w:rPr>
+      </w:pPr>
+    </w:p>
+    <w:p>
+      <w:pPr>
+        <w:pStyle w:val="Sinespaciado"/>
+        <w:jc w:val="both"/>
+        <w:rPr>
+          <w:rFonts w:ascii="Calibri" w:hAnsi="Calibri" w:cs="Calibri"/>
           <w:sz w:val="32"/>
           <w:szCs w:val="32"/>
         </w:rPr>
@@ -1738,7 +1919,6 @@
           <w:sz w:val="32"/>
           <w:szCs w:val="32"/>
         </w:rPr>
-        <w:lastRenderedPageBreak/>
         <w:t>Bibliografía:</w:t>
       </w:r>
       <w:r>
@@ -2332,6 +2512,119 @@
     </w:lvl>
   </w:abstractNum>
   <w:abstractNum w:abstractNumId="2" w15:restartNumberingAfterBreak="0">
+    <w:nsid w:val="2A9958F7"/>
+    <w:multiLevelType w:val="hybridMultilevel"/>
+    <w:tmpl w:val="90DCC712"/>
+    <w:lvl w:ilvl="0" w:tplc="300A0005">
+      <w:start w:val="1"/>
+      <w:numFmt w:val="bullet"/>
+      <w:lvlText w:val=""/>
+      <w:lvlJc w:val="left"/>
+      <w:pPr>
+        <w:ind w:left="720" w:hanging="360"/>
+      </w:pPr>
+      <w:rPr>
+        <w:rFonts w:ascii="Wingdings" w:hAnsi="Wingdings" w:hint="default"/>
+      </w:rPr>
+    </w:lvl>
+    <w:lvl w:ilvl="1" w:tplc="300A0003" w:tentative="1">
+      <w:start w:val="1"/>
+      <w:numFmt w:val="bullet"/>
+      <w:lvlText w:val="o"/>
+      <w:lvlJc w:val="left"/>
+      <w:pPr>
+        <w:ind w:left="1440" w:hanging="360"/>
+      </w:pPr>
+      <w:rPr>
+        <w:rFonts w:ascii="Courier New" w:hAnsi="Courier New" w:cs="Courier New" w:hint="default"/>
+      </w:rPr>
+    </w:lvl>
+    <w:lvl w:ilvl="2" w:tplc="300A0005" w:tentative="1">
+      <w:start w:val="1"/>
+      <w:numFmt w:val="bullet"/>
+      <w:lvlText w:val=""/>
+      <w:lvlJc w:val="left"/>
+      <w:pPr>
+        <w:ind w:left="2160" w:hanging="360"/>
+      </w:pPr>
+      <w:rPr>
+        <w:rFonts w:ascii="Wingdings" w:hAnsi="Wingdings" w:hint="default"/>
+      </w:rPr>
+    </w:lvl>
+    <w:lvl w:ilvl="3" w:tplc="300A0001" w:tentative="1">
+      <w:start w:val="1"/>
+      <w:numFmt w:val="bullet"/>
+      <w:lvlText w:val=""/>
+      <w:lvlJc w:val="left"/>
+      <w:pPr>
+        <w:ind w:left="2880" w:hanging="360"/>
+      </w:pPr>
+      <w:rPr>
+        <w:rFonts w:ascii="Symbol" w:hAnsi="Symbol" w:hint="default"/>
+      </w:rPr>
+    </w:lvl>
+    <w:lvl w:ilvl="4" w:tplc="300A0003" w:tentative="1">
+      <w:start w:val="1"/>
+      <w:numFmt w:val="bullet"/>
+      <w:lvlText w:val="o"/>
+      <w:lvlJc w:val="left"/>
+      <w:pPr>
+        <w:ind w:left="3600" w:hanging="360"/>
+      </w:pPr>
+      <w:rPr>
+        <w:rFonts w:ascii="Courier New" w:hAnsi="Courier New" w:cs="Courier New" w:hint="default"/>
+      </w:rPr>
+    </w:lvl>
+    <w:lvl w:ilvl="5" w:tplc="300A0005" w:tentative="1">
+      <w:start w:val="1"/>
+      <w:numFmt w:val="bullet"/>
+      <w:lvlText w:val=""/>
+      <w:lvlJc w:val="left"/>
+      <w:pPr>
+        <w:ind w:left="4320" w:hanging="360"/>
+      </w:pPr>
+      <w:rPr>
+        <w:rFonts w:ascii="Wingdings" w:hAnsi="Wingdings" w:hint="default"/>
+      </w:rPr>
+    </w:lvl>
+    <w:lvl w:ilvl="6" w:tplc="300A0001" w:tentative="1">
+      <w:start w:val="1"/>
+      <w:numFmt w:val="bullet"/>
+      <w:lvlText w:val=""/>
+      <w:lvlJc w:val="left"/>
+      <w:pPr>
+        <w:ind w:left="5040" w:hanging="360"/>
+      </w:pPr>
+      <w:rPr>
+        <w:rFonts w:ascii="Symbol" w:hAnsi="Symbol" w:hint="default"/>
+      </w:rPr>
+    </w:lvl>
+    <w:lvl w:ilvl="7" w:tplc="300A0003" w:tentative="1">
+      <w:start w:val="1"/>
+      <w:numFmt w:val="bullet"/>
+      <w:lvlText w:val="o"/>
+      <w:lvlJc w:val="left"/>
+      <w:pPr>
+        <w:ind w:left="5760" w:hanging="360"/>
+      </w:pPr>
+      <w:rPr>
+        <w:rFonts w:ascii="Courier New" w:hAnsi="Courier New" w:cs="Courier New" w:hint="default"/>
+      </w:rPr>
+    </w:lvl>
+    <w:lvl w:ilvl="8" w:tplc="300A0005" w:tentative="1">
+      <w:start w:val="1"/>
+      <w:numFmt w:val="bullet"/>
+      <w:lvlText w:val=""/>
+      <w:lvlJc w:val="left"/>
+      <w:pPr>
+        <w:ind w:left="6480" w:hanging="360"/>
+      </w:pPr>
+      <w:rPr>
+        <w:rFonts w:ascii="Wingdings" w:hAnsi="Wingdings" w:hint="default"/>
+      </w:rPr>
+    </w:lvl>
+  </w:abstractNum>
+  <w:abstractNum w:abstractNumId="3" w15:restartNumberingAfterBreak="0">
     <w:nsid w:val="49A756C1"/>
     <w:multiLevelType w:val="hybridMultilevel"/>
     <w:tmpl w:val="7EA0626C"/>
@@ -2444,7 +2737,7 @@
       </w:rPr>
     </w:lvl>
   </w:abstractNum>
-  <w:abstractNum w:abstractNumId="3" w15:restartNumberingAfterBreak="0">
+  <w:abstractNum w:abstractNumId="4" w15:restartNumberingAfterBreak="0">
     <w:nsid w:val="4BDC0699"/>
     <w:multiLevelType w:val="hybridMultilevel"/>
     <w:tmpl w:val="94FAD94C"/>
@@ -2557,7 +2850,7 @@
       </w:rPr>
     </w:lvl>
   </w:abstractNum>
-  <w:abstractNum w:abstractNumId="4" w15:restartNumberingAfterBreak="0">
+  <w:abstractNum w:abstractNumId="5" w15:restartNumberingAfterBreak="0">
     <w:nsid w:val="4E8F17DE"/>
     <w:multiLevelType w:val="hybridMultilevel"/>
     <w:tmpl w:val="4560DE68"/>
@@ -2670,7 +2963,7 @@
       </w:rPr>
     </w:lvl>
   </w:abstractNum>
-  <w:abstractNum w:abstractNumId="5" w15:restartNumberingAfterBreak="0">
+  <w:abstractNum w:abstractNumId="6" w15:restartNumberingAfterBreak="0">
     <w:nsid w:val="5E7F05AB"/>
     <w:multiLevelType w:val="hybridMultilevel"/>
     <w:tmpl w:val="BF9C4A9A"/>
@@ -2783,7 +3076,7 @@
       </w:rPr>
     </w:lvl>
   </w:abstractNum>
-  <w:abstractNum w:abstractNumId="6" w15:restartNumberingAfterBreak="0">
+  <w:abstractNum w:abstractNumId="7" w15:restartNumberingAfterBreak="0">
     <w:nsid w:val="62FD5E1A"/>
     <w:multiLevelType w:val="hybridMultilevel"/>
     <w:tmpl w:val="9C004974"/>
@@ -2896,14 +3189,127 @@
       </w:rPr>
     </w:lvl>
   </w:abstractNum>
+  <w:abstractNum w:abstractNumId="8" w15:restartNumberingAfterBreak="0">
+    <w:nsid w:val="6D1752C6"/>
+    <w:multiLevelType w:val="hybridMultilevel"/>
+    <w:tmpl w:val="9D0428D2"/>
+    <w:lvl w:ilvl="0" w:tplc="300A0001">
+      <w:start w:val="1"/>
+      <w:numFmt w:val="bullet"/>
+      <w:lvlText w:val=""/>
+      <w:lvlJc w:val="left"/>
+      <w:pPr>
+        <w:ind w:left="360" w:hanging="360"/>
+      </w:pPr>
+      <w:rPr>
+        <w:rFonts w:ascii="Symbol" w:hAnsi="Symbol" w:hint="default"/>
+      </w:rPr>
+    </w:lvl>
+    <w:lvl w:ilvl="1" w:tplc="300A0003" w:tentative="1">
+      <w:start w:val="1"/>
+      <w:numFmt w:val="bullet"/>
+      <w:lvlText w:val="o"/>
+      <w:lvlJc w:val="left"/>
+      <w:pPr>
+        <w:ind w:left="1080" w:hanging="360"/>
+      </w:pPr>
+      <w:rPr>
+        <w:rFonts w:ascii="Courier New" w:hAnsi="Courier New" w:cs="Courier New" w:hint="default"/>
+      </w:rPr>
+    </w:lvl>
+    <w:lvl w:ilvl="2" w:tplc="300A0005" w:tentative="1">
+      <w:start w:val="1"/>
+      <w:numFmt w:val="bullet"/>
+      <w:lvlText w:val=""/>
+      <w:lvlJc w:val="left"/>
+      <w:pPr>
+        <w:ind w:left="1800" w:hanging="360"/>
+      </w:pPr>
+      <w:rPr>
+        <w:rFonts w:ascii="Wingdings" w:hAnsi="Wingdings" w:hint="default"/>
+      </w:rPr>
+    </w:lvl>
+    <w:lvl w:ilvl="3" w:tplc="300A0001" w:tentative="1">
+      <w:start w:val="1"/>
+      <w:numFmt w:val="bullet"/>
+      <w:lvlText w:val=""/>
+      <w:lvlJc w:val="left"/>
+      <w:pPr>
+        <w:ind w:left="2520" w:hanging="360"/>
+      </w:pPr>
+      <w:rPr>
+        <w:rFonts w:ascii="Symbol" w:hAnsi="Symbol" w:hint="default"/>
+      </w:rPr>
+    </w:lvl>
+    <w:lvl w:ilvl="4" w:tplc="300A0003" w:tentative="1">
+      <w:start w:val="1"/>
+      <w:numFmt w:val="bullet"/>
+      <w:lvlText w:val="o"/>
+      <w:lvlJc w:val="left"/>
+      <w:pPr>
+        <w:ind w:left="3240" w:hanging="360"/>
+      </w:pPr>
+      <w:rPr>
+        <w:rFonts w:ascii="Courier New" w:hAnsi="Courier New" w:cs="Courier New" w:hint="default"/>
+      </w:rPr>
+    </w:lvl>
+    <w:lvl w:ilvl="5" w:tplc="300A0005" w:tentative="1">
+      <w:start w:val="1"/>
+      <w:numFmt w:val="bullet"/>
+      <w:lvlText w:val=""/>
+      <w:lvlJc w:val="left"/>
+      <w:pPr>
+        <w:ind w:left="3960" w:hanging="360"/>
+      </w:pPr>
+      <w:rPr>
+        <w:rFonts w:ascii="Wingdings" w:hAnsi="Wingdings" w:hint="default"/>
+      </w:rPr>
+    </w:lvl>
+    <w:lvl w:ilvl="6" w:tplc="300A0001" w:tentative="1">
+      <w:start w:val="1"/>
+      <w:numFmt w:val="bullet"/>
+      <w:lvlText w:val=""/>
+      <w:lvlJc w:val="left"/>
+      <w:pPr>
+        <w:ind w:left="4680" w:hanging="360"/>
+      </w:pPr>
+      <w:rPr>
+        <w:rFonts w:ascii="Symbol" w:hAnsi="Symbol" w:hint="default"/>
+      </w:rPr>
+    </w:lvl>
+    <w:lvl w:ilvl="7" w:tplc="300A0003" w:tentative="1">
+      <w:start w:val="1"/>
+      <w:numFmt w:val="bullet"/>
+      <w:lvlText w:val="o"/>
+      <w:lvlJc w:val="left"/>
+      <w:pPr>
+        <w:ind w:left="5400" w:hanging="360"/>
+      </w:pPr>
+      <w:rPr>
+        <w:rFonts w:ascii="Courier New" w:hAnsi="Courier New" w:cs="Courier New" w:hint="default"/>
+      </w:rPr>
+    </w:lvl>
+    <w:lvl w:ilvl="8" w:tplc="300A0005" w:tentative="1">
+      <w:start w:val="1"/>
+      <w:numFmt w:val="bullet"/>
+      <w:lvlText w:val=""/>
+      <w:lvlJc w:val="left"/>
+      <w:pPr>
+        <w:ind w:left="6120" w:hanging="360"/>
+      </w:pPr>
+      <w:rPr>
+        <w:rFonts w:ascii="Wingdings" w:hAnsi="Wingdings" w:hint="default"/>
+      </w:rPr>
+    </w:lvl>
+  </w:abstractNum>
   <w:num w:numId="1" w16cid:durableId="1673725987">
-    <w:abstractNumId w:val="2"/>
+    <w:abstractNumId w:val="3"/>
   </w:num>
   <w:num w:numId="2" w16cid:durableId="1255240700">
-    <w:abstractNumId w:val="6"/>
+    <w:abstractNumId w:val="7"/>
   </w:num>
   <w:num w:numId="3" w16cid:durableId="497771114">
-    <w:abstractNumId w:val="4"/>
+    <w:abstractNumId w:val="5"/>
   </w:num>
   <w:num w:numId="4" w16cid:durableId="762267782">
     <w:abstractNumId w:val="0"/>
@@ -2912,10 +3318,16 @@
     <w:abstractNumId w:val="1"/>
   </w:num>
   <w:num w:numId="6" w16cid:durableId="1508206196">
-    <w:abstractNumId w:val="3"/>
+    <w:abstractNumId w:val="4"/>
   </w:num>
   <w:num w:numId="7" w16cid:durableId="538247807">
-    <w:abstractNumId w:val="5"/>
+    <w:abstractNumId w:val="6"/>
+  </w:num>
+  <w:num w:numId="8" w16cid:durableId="604189329">
+    <w:abstractNumId w:val="2"/>
+  </w:num>
+  <w:num w:numId="9" w16cid:durableId="1621491790">
+    <w:abstractNumId w:val="8"/>
   </w:num>
 </w:numbering>
 </file>

</xml_diff>